<commit_message>
REQ 1,2,4,5,6 y DOC terminados
</commit_message>
<xml_diff>
--- a/Docs/Documento de analisis.docx
+++ b/Docs/Documento de analisis.docx
@@ -878,6 +878,15 @@
                 <w:lang w:val="es-CO"/>
               </w:rPr>
             </w:pPr>
+            <w:r>
+              <w:rPr>
+                <w:rFonts w:ascii="Times New Roman" w:hAnsi="Times New Roman" w:cs="Times New Roman"/>
+                <w:sz w:val="24"/>
+                <w:szCs w:val="24"/>
+                <w:lang w:val="es-CO"/>
+              </w:rPr>
+              <w:t>0</w:t>
+            </w:r>
           </w:p>
         </w:tc>
       </w:tr>
@@ -919,6 +928,15 @@
                 <w:lang w:val="es-CO"/>
               </w:rPr>
             </w:pPr>
+            <w:r>
+              <w:rPr>
+                <w:rFonts w:ascii="Times New Roman" w:hAnsi="Times New Roman" w:cs="Times New Roman"/>
+                <w:sz w:val="24"/>
+                <w:szCs w:val="24"/>
+                <w:lang w:val="es-CO"/>
+              </w:rPr>
+              <w:t>0.1</w:t>
+            </w:r>
           </w:p>
         </w:tc>
       </w:tr>
@@ -960,6 +978,15 @@
                 <w:lang w:val="es-CO"/>
               </w:rPr>
             </w:pPr>
+            <w:r>
+              <w:rPr>
+                <w:rFonts w:ascii="Times New Roman" w:hAnsi="Times New Roman" w:cs="Times New Roman"/>
+                <w:sz w:val="24"/>
+                <w:szCs w:val="24"/>
+                <w:lang w:val="es-CO"/>
+              </w:rPr>
+              <w:t>0.3</w:t>
+            </w:r>
           </w:p>
         </w:tc>
       </w:tr>
@@ -1001,6 +1028,15 @@
                 <w:lang w:val="es-CO"/>
               </w:rPr>
             </w:pPr>
+            <w:r>
+              <w:rPr>
+                <w:rFonts w:ascii="Times New Roman" w:hAnsi="Times New Roman" w:cs="Times New Roman"/>
+                <w:sz w:val="24"/>
+                <w:szCs w:val="24"/>
+                <w:lang w:val="es-CO"/>
+              </w:rPr>
+              <w:t>0.5</w:t>
+            </w:r>
           </w:p>
         </w:tc>
       </w:tr>
@@ -1044,6 +1080,15 @@
                 <w:lang w:val="es-CO"/>
               </w:rPr>
             </w:pPr>
+            <w:r>
+              <w:rPr>
+                <w:rFonts w:ascii="Times New Roman" w:hAnsi="Times New Roman" w:cs="Times New Roman"/>
+                <w:sz w:val="24"/>
+                <w:szCs w:val="24"/>
+                <w:lang w:val="es-CO"/>
+              </w:rPr>
+              <w:t>0.7</w:t>
+            </w:r>
           </w:p>
         </w:tc>
       </w:tr>
@@ -1057,6 +1102,65 @@
           <w:lang w:val="es-CO"/>
         </w:rPr>
       </w:pPr>
+    </w:p>
+    <w:p>
+      <w:pPr>
+        <w:rPr>
+          <w:rFonts w:ascii="Times New Roman" w:hAnsi="Times New Roman" w:cs="Times New Roman"/>
+          <w:sz w:val="24"/>
+          <w:szCs w:val="24"/>
+          <w:lang w:val="es-CO"/>
+        </w:rPr>
+      </w:pPr>
+      <w:r>
+        <w:rPr>
+          <w:rFonts w:ascii="Times New Roman" w:hAnsi="Times New Roman" w:cs="Times New Roman"/>
+          <w:sz w:val="24"/>
+          <w:szCs w:val="24"/>
+          <w:lang w:val="es-CO"/>
+        </w:rPr>
+        <w:t xml:space="preserve">En base al código es razonable concluir que la complejidad es de tipo O(m log m), con m el numero total de artistas pues en el peor caso se da que todos los artistas se encuentran en el rango de fechas y por lo tanto se haría el </w:t>
+      </w:r>
+      <w:proofErr w:type="spellStart"/>
+      <w:r>
+        <w:rPr>
+          <w:rFonts w:ascii="Times New Roman" w:hAnsi="Times New Roman" w:cs="Times New Roman"/>
+          <w:sz w:val="24"/>
+          <w:szCs w:val="24"/>
+          <w:lang w:val="es-CO"/>
+        </w:rPr>
+        <w:t>merge</w:t>
+      </w:r>
+      <w:proofErr w:type="spellEnd"/>
+      <w:r>
+        <w:rPr>
+          <w:rFonts w:ascii="Times New Roman" w:hAnsi="Times New Roman" w:cs="Times New Roman"/>
+          <w:sz w:val="24"/>
+          <w:szCs w:val="24"/>
+          <w:lang w:val="es-CO"/>
+        </w:rPr>
+        <w:t xml:space="preserve"> </w:t>
+      </w:r>
+      <w:proofErr w:type="spellStart"/>
+      <w:r>
+        <w:rPr>
+          <w:rFonts w:ascii="Times New Roman" w:hAnsi="Times New Roman" w:cs="Times New Roman"/>
+          <w:sz w:val="24"/>
+          <w:szCs w:val="24"/>
+          <w:lang w:val="es-CO"/>
+        </w:rPr>
+        <w:t>sort</w:t>
+      </w:r>
+      <w:proofErr w:type="spellEnd"/>
+      <w:r>
+        <w:rPr>
+          <w:rFonts w:ascii="Times New Roman" w:hAnsi="Times New Roman" w:cs="Times New Roman"/>
+          <w:sz w:val="24"/>
+          <w:szCs w:val="24"/>
+          <w:lang w:val="es-CO"/>
+        </w:rPr>
+        <w:t xml:space="preserve"> sobre todos los artistas de la lista, sin embargo esta lista es más pequeña que la de obras y los tiempos de carga son tan cortos, al igual que su diferencia que no se puede concluir nada en base a la gráfica, además de constar de una alta incertidumbre en la medición de los datos relativo a la magnitud del tiempo medido.</w:t>
+      </w:r>
     </w:p>
     <w:p>
       <w:pPr>
@@ -1559,7 +1663,27 @@
           <w:szCs w:val="24"/>
           <w:lang w:val="es-CO"/>
         </w:rPr>
-        <w:t xml:space="preserve"> se uso sobre una </w:t>
+        <w:t xml:space="preserve"> se </w:t>
+      </w:r>
+      <w:proofErr w:type="spellStart"/>
+      <w:r>
+        <w:rPr>
+          <w:rFonts w:ascii="Times New Roman" w:hAnsi="Times New Roman" w:cs="Times New Roman"/>
+          <w:sz w:val="24"/>
+          <w:szCs w:val="24"/>
+          <w:lang w:val="es-CO"/>
+        </w:rPr>
+        <w:t>uso</w:t>
+      </w:r>
+      <w:proofErr w:type="spellEnd"/>
+      <w:r>
+        <w:rPr>
+          <w:rFonts w:ascii="Times New Roman" w:hAnsi="Times New Roman" w:cs="Times New Roman"/>
+          <w:sz w:val="24"/>
+          <w:szCs w:val="24"/>
+          <w:lang w:val="es-CO"/>
+        </w:rPr>
+        <w:t xml:space="preserve"> sobre una </w:t>
       </w:r>
       <w:proofErr w:type="spellStart"/>
       <w:r>

</xml_diff>